<commit_message>
raw data removed from supplementary but model results added in supplementary
</commit_message>
<xml_diff>
--- a/doc/Espinosa del Alba et al. Complete manuscript (original).docx
+++ b/doc/Espinosa del Alba et al. Complete manuscript (original).docx
@@ -374,7 +374,6 @@
           <w:rFonts w:asciiTheme="minorHAnsi" w:hAnsiTheme="minorHAnsi" w:cstheme="minorHAnsi"/>
           <w:sz w:val="22"/>
           <w:szCs w:val="22"/>
-          <w:lang w:val="es-ES"/>
         </w:rPr>
         <w:t>Borja Jiménez-Alfaro</w:t>
       </w:r>
@@ -383,75 +382,18 @@
           <w:rFonts w:asciiTheme="minorHAnsi" w:hAnsiTheme="minorHAnsi" w:cstheme="minorHAnsi"/>
           <w:sz w:val="22"/>
           <w:szCs w:val="22"/>
-          <w:lang w:val="es-ES"/>
         </w:rPr>
         <w:t xml:space="preserve">. </w:t>
       </w:r>
-      <w:proofErr w:type="spellStart"/>
       <w:r>
         <w:rPr>
           <w:rFonts w:asciiTheme="minorHAnsi" w:eastAsia="Times New Roman" w:hAnsiTheme="minorHAnsi" w:cstheme="minorHAnsi"/>
           <w:color w:val="000000"/>
           <w:sz w:val="22"/>
           <w:szCs w:val="22"/>
-          <w:lang w:val="es-ES" w:eastAsia="ca-ES"/>
-        </w:rPr>
-        <w:t>Biodiversity</w:t>
-      </w:r>
-      <w:proofErr w:type="spellEnd"/>
-      <w:r>
-        <w:rPr>
-          <w:rFonts w:asciiTheme="minorHAnsi" w:eastAsia="Times New Roman" w:hAnsiTheme="minorHAnsi" w:cstheme="minorHAnsi"/>
-          <w:color w:val="000000"/>
-          <w:sz w:val="22"/>
-          <w:szCs w:val="22"/>
-          <w:lang w:val="es-ES" w:eastAsia="ca-ES"/>
-        </w:rPr>
-        <w:t xml:space="preserve"> </w:t>
-      </w:r>
-      <w:proofErr w:type="spellStart"/>
-      <w:r>
-        <w:rPr>
-          <w:rFonts w:asciiTheme="minorHAnsi" w:eastAsia="Times New Roman" w:hAnsiTheme="minorHAnsi" w:cstheme="minorHAnsi"/>
-          <w:color w:val="000000"/>
-          <w:sz w:val="22"/>
-          <w:szCs w:val="22"/>
-          <w:lang w:val="es-ES" w:eastAsia="ca-ES"/>
-        </w:rPr>
-        <w:t>Research</w:t>
-      </w:r>
-      <w:proofErr w:type="spellEnd"/>
-      <w:r>
-        <w:rPr>
-          <w:rFonts w:asciiTheme="minorHAnsi" w:eastAsia="Times New Roman" w:hAnsiTheme="minorHAnsi" w:cstheme="minorHAnsi"/>
-          <w:color w:val="000000"/>
-          <w:sz w:val="22"/>
-          <w:szCs w:val="22"/>
-          <w:lang w:val="es-ES" w:eastAsia="ca-ES"/>
-        </w:rPr>
-        <w:t xml:space="preserve"> </w:t>
-      </w:r>
-      <w:proofErr w:type="spellStart"/>
-      <w:r>
-        <w:rPr>
-          <w:rFonts w:asciiTheme="minorHAnsi" w:eastAsia="Times New Roman" w:hAnsiTheme="minorHAnsi" w:cstheme="minorHAnsi"/>
-          <w:color w:val="000000"/>
-          <w:sz w:val="22"/>
-          <w:szCs w:val="22"/>
-          <w:lang w:val="es-ES" w:eastAsia="ca-ES"/>
-        </w:rPr>
-        <w:t>Institute</w:t>
-      </w:r>
-      <w:proofErr w:type="spellEnd"/>
-      <w:r>
-        <w:rPr>
-          <w:rFonts w:asciiTheme="minorHAnsi" w:eastAsia="Times New Roman" w:hAnsiTheme="minorHAnsi" w:cstheme="minorHAnsi"/>
-          <w:color w:val="000000"/>
-          <w:sz w:val="22"/>
-          <w:szCs w:val="22"/>
-          <w:lang w:val="es-ES" w:eastAsia="ca-ES"/>
-        </w:rPr>
-        <w:t xml:space="preserve">, IMIB (Univ. </w:t>
+          <w:lang w:eastAsia="ca-ES"/>
+        </w:rPr>
+        <w:t xml:space="preserve">Biodiversity Research Institute, IMIB (Univ. </w:t>
       </w:r>
       <w:r>
         <w:rPr>
@@ -10453,51 +10395,7 @@
           <w:color w:val="000000" w:themeColor="text1"/>
           <w:lang w:eastAsia="ca-ES"/>
         </w:rPr>
-        <w:t xml:space="preserve"> temperature and darkness for 196 days. More detailed information about weekly programs is available in </w:t>
-      </w:r>
-      <w:r>
-        <w:rPr>
-          <w:rFonts w:eastAsia="Times New Roman"/>
-          <w:color w:val="000000" w:themeColor="text1"/>
-          <w:lang w:eastAsia="ca-ES"/>
-        </w:rPr>
-        <w:t xml:space="preserve">supporting information Table </w:t>
-      </w:r>
-      <w:r>
-        <w:rPr>
-          <w:rFonts w:eastAsia="Times New Roman"/>
-          <w:b/>
-          <w:bCs/>
-          <w:color w:val="000000" w:themeColor="text1"/>
-          <w:lang w:eastAsia="ca-ES"/>
-        </w:rPr>
-        <w:t>S</w:t>
-      </w:r>
-      <w:r>
-        <w:rPr>
-          <w:rFonts w:eastAsia="Times New Roman"/>
-          <w:b/>
-          <w:bCs/>
-          <w:color w:val="000000" w:themeColor="text1"/>
-          <w:lang w:eastAsia="ca-ES"/>
-        </w:rPr>
-        <w:t>1</w:t>
-      </w:r>
-      <w:r>
-        <w:rPr>
-          <w:rFonts w:eastAsia="Times New Roman"/>
-          <w:color w:val="000000" w:themeColor="text1"/>
-          <w:lang w:eastAsia="ca-ES"/>
-        </w:rPr>
-        <w:t>.</w:t>
-      </w:r>
-      <w:r>
-        <w:rPr>
-          <w:rFonts w:eastAsia="Times New Roman"/>
-          <w:color w:val="000000" w:themeColor="text1"/>
-          <w:lang w:eastAsia="ca-ES"/>
-        </w:rPr>
-        <w:t xml:space="preserve"> </w:t>
+        <w:t xml:space="preserve"> temperature and darkness for 196 days. </w:t>
       </w:r>
     </w:p>
     <w:p>
@@ -10971,7 +10869,7 @@
           <w:color w:val="000000"/>
           <w:lang w:eastAsia="ca-ES"/>
         </w:rPr>
-        <w:t xml:space="preserve">.  </w:t>
+        <w:t xml:space="preserve">. </w:t>
       </w:r>
       <w:r>
         <w:rPr>
@@ -11001,83 +10899,7 @@
         <w:rPr>
           <w:rFonts w:cstheme="minorHAnsi"/>
         </w:rPr>
-        <w:t xml:space="preserve">final dataset </w:t>
-      </w:r>
-      <w:r>
-        <w:rPr>
-          <w:rFonts w:cstheme="minorHAnsi"/>
-        </w:rPr>
-        <w:t>(Su</w:t>
-      </w:r>
-      <w:r>
-        <w:rPr>
-          <w:rFonts w:cstheme="minorHAnsi"/>
-        </w:rPr>
-        <w:t>p</w:t>
-      </w:r>
-      <w:r>
-        <w:rPr>
-          <w:rFonts w:cstheme="minorHAnsi"/>
-        </w:rPr>
-        <w:t>p</w:t>
-      </w:r>
-      <w:r>
-        <w:rPr>
-          <w:rFonts w:cstheme="minorHAnsi"/>
-        </w:rPr>
-        <w:t>orting</w:t>
-      </w:r>
-      <w:r>
-        <w:rPr>
-          <w:rFonts w:cstheme="minorHAnsi"/>
-        </w:rPr>
-        <w:t xml:space="preserve"> </w:t>
-      </w:r>
-      <w:r>
-        <w:rPr>
-          <w:rFonts w:cstheme="minorHAnsi"/>
-        </w:rPr>
-        <w:t xml:space="preserve">information </w:t>
-      </w:r>
-      <w:r>
-        <w:rPr>
-          <w:rFonts w:cstheme="minorHAnsi"/>
-        </w:rPr>
-        <w:t>T</w:t>
-      </w:r>
-      <w:r>
-        <w:rPr>
-          <w:rFonts w:cstheme="minorHAnsi"/>
-        </w:rPr>
-        <w:t xml:space="preserve">able </w:t>
-      </w:r>
-      <w:r>
-        <w:rPr>
-          <w:rFonts w:cstheme="minorHAnsi"/>
-          <w:b/>
-          <w:bCs/>
-        </w:rPr>
-        <w:t>S</w:t>
-      </w:r>
-      <w:r>
-        <w:rPr>
-          <w:rFonts w:cstheme="minorHAnsi"/>
-          <w:b/>
-          <w:bCs/>
-        </w:rPr>
-        <w:t>2</w:t>
-      </w:r>
-      <w:r>
-        <w:rPr>
-          <w:rFonts w:cstheme="minorHAnsi"/>
-        </w:rPr>
-        <w:t>)</w:t>
-      </w:r>
-      <w:r>
-        <w:rPr>
-          <w:rFonts w:cstheme="minorHAnsi"/>
-        </w:rPr>
-        <w:t xml:space="preserve"> consisted of the raw scoring data for 95 </w:t>
+        <w:t xml:space="preserve">final dataset consisted of the raw scoring data for 95 </w:t>
       </w:r>
       <w:r>
         <w:rPr>
@@ -11688,7 +11510,127 @@
           <w:color w:val="000000"/>
           <w:lang w:eastAsia="ca-ES"/>
         </w:rPr>
-        <w:t xml:space="preserve"> </w:t>
+        <w:t xml:space="preserve"> thermal</w:t>
+      </w:r>
+      <w:r>
+        <w:rPr>
+          <w:rFonts w:eastAsia="Times New Roman" w:cstheme="minorHAnsi"/>
+          <w:color w:val="000000"/>
+          <w:lang w:eastAsia="ca-ES"/>
+        </w:rPr>
+        <w:t xml:space="preserve"> </w:t>
+      </w:r>
+      <w:r>
+        <w:rPr>
+          <w:rFonts w:eastAsia="Times New Roman" w:cstheme="minorHAnsi"/>
+          <w:color w:val="000000"/>
+          <w:lang w:eastAsia="ca-ES"/>
+        </w:rPr>
+        <w:t>threshold</w:t>
+      </w:r>
+      <w:r>
+        <w:rPr>
+          <w:rFonts w:eastAsia="Times New Roman" w:cstheme="minorHAnsi"/>
+          <w:color w:val="000000"/>
+          <w:lang w:eastAsia="ca-ES"/>
+        </w:rPr>
+        <w:t>s,</w:t>
+      </w:r>
+      <w:r>
+        <w:rPr>
+          <w:rFonts w:eastAsia="Times New Roman" w:cstheme="minorHAnsi"/>
+          <w:color w:val="000000"/>
+          <w:lang w:eastAsia="ca-ES"/>
+        </w:rPr>
+        <w:t xml:space="preserve"> </w:t>
+      </w:r>
+      <w:r>
+        <w:rPr>
+          <w:rFonts w:eastAsia="Times New Roman" w:cstheme="minorHAnsi"/>
+          <w:color w:val="000000"/>
+          <w:lang w:eastAsia="ca-ES"/>
+        </w:rPr>
+        <w:t>and they</w:t>
+      </w:r>
+      <w:r>
+        <w:rPr>
+          <w:rFonts w:eastAsia="Times New Roman" w:cstheme="minorHAnsi"/>
+          <w:color w:val="000000"/>
+          <w:lang w:eastAsia="ca-ES"/>
+        </w:rPr>
+        <w:t xml:space="preserve"> </w:t>
+      </w:r>
+      <w:r>
+        <w:rPr>
+          <w:rFonts w:eastAsia="Times New Roman" w:cstheme="minorHAnsi"/>
+          <w:color w:val="000000"/>
+          <w:lang w:eastAsia="ca-ES"/>
+        </w:rPr>
+        <w:t>differ</w:t>
+      </w:r>
+      <w:r>
+        <w:rPr>
+          <w:rFonts w:eastAsia="Times New Roman" w:cstheme="minorHAnsi"/>
+          <w:color w:val="000000"/>
+          <w:lang w:eastAsia="ca-ES"/>
+        </w:rPr>
+        <w:t xml:space="preserve"> between incubators</w:t>
+      </w:r>
+      <w:r>
+        <w:rPr>
+          <w:rFonts w:eastAsia="Times New Roman" w:cstheme="minorHAnsi"/>
+          <w:color w:val="000000"/>
+          <w:lang w:eastAsia="ca-ES"/>
+        </w:rPr>
+        <w:t>;</w:t>
+      </w:r>
+      <w:r>
+        <w:rPr>
+          <w:rFonts w:eastAsia="Times New Roman" w:cstheme="minorHAnsi"/>
+          <w:color w:val="000000"/>
+          <w:lang w:eastAsia="ca-ES"/>
+        </w:rPr>
+        <w:t xml:space="preserve"> </w:t>
+      </w:r>
+      <w:r>
+        <w:rPr>
+          <w:rFonts w:eastAsia="Times New Roman" w:cstheme="minorHAnsi"/>
+          <w:color w:val="000000"/>
+          <w:lang w:eastAsia="ca-ES"/>
+        </w:rPr>
+        <w:t>w</w:t>
+      </w:r>
+      <w:r>
+        <w:rPr>
+          <w:rFonts w:eastAsia="Times New Roman" w:cstheme="minorHAnsi"/>
+          <w:color w:val="000000"/>
+          <w:lang w:eastAsia="ca-ES"/>
+        </w:rPr>
+        <w:t xml:space="preserve">inter germination </w:t>
+      </w:r>
+      <w:r>
+        <w:rPr>
+          <w:rFonts w:eastAsia="Times New Roman" w:cstheme="minorHAnsi"/>
+          <w:color w:val="000000"/>
+          <w:lang w:eastAsia="ca-ES"/>
+        </w:rPr>
+        <w:t xml:space="preserve">period </w:t>
+      </w:r>
+      <w:r>
+        <w:rPr>
+          <w:rFonts w:eastAsia="Times New Roman" w:cstheme="minorHAnsi"/>
+          <w:color w:val="000000"/>
+          <w:lang w:eastAsia="ca-ES"/>
+        </w:rPr>
+        <w:t xml:space="preserve">covers </w:t>
+      </w:r>
+      <w:r>
+        <w:rPr>
+          <w:rFonts w:eastAsia="Times New Roman" w:cstheme="minorHAnsi"/>
+          <w:color w:val="000000"/>
+          <w:lang w:eastAsia="ca-ES"/>
+        </w:rPr>
+        <w:t xml:space="preserve">from </w:t>
       </w:r>
       <w:r>
         <w:rPr>
@@ -11697,134 +11639,6 @@
           <w:lang w:eastAsia="ca-ES"/>
         </w:rPr>
         <w:lastRenderedPageBreak/>
-        <w:t>thermal</w:t>
-      </w:r>
-      <w:r>
-        <w:rPr>
-          <w:rFonts w:eastAsia="Times New Roman" w:cstheme="minorHAnsi"/>
-          <w:color w:val="000000"/>
-          <w:lang w:eastAsia="ca-ES"/>
-        </w:rPr>
-        <w:t xml:space="preserve"> </w:t>
-      </w:r>
-      <w:r>
-        <w:rPr>
-          <w:rFonts w:eastAsia="Times New Roman" w:cstheme="minorHAnsi"/>
-          <w:color w:val="000000"/>
-          <w:lang w:eastAsia="ca-ES"/>
-        </w:rPr>
-        <w:t>threshold</w:t>
-      </w:r>
-      <w:r>
-        <w:rPr>
-          <w:rFonts w:eastAsia="Times New Roman" w:cstheme="minorHAnsi"/>
-          <w:color w:val="000000"/>
-          <w:lang w:eastAsia="ca-ES"/>
-        </w:rPr>
-        <w:t>s,</w:t>
-      </w:r>
-      <w:r>
-        <w:rPr>
-          <w:rFonts w:eastAsia="Times New Roman" w:cstheme="minorHAnsi"/>
-          <w:color w:val="000000"/>
-          <w:lang w:eastAsia="ca-ES"/>
-        </w:rPr>
-        <w:t xml:space="preserve"> </w:t>
-      </w:r>
-      <w:r>
-        <w:rPr>
-          <w:rFonts w:eastAsia="Times New Roman" w:cstheme="minorHAnsi"/>
-          <w:color w:val="000000"/>
-          <w:lang w:eastAsia="ca-ES"/>
-        </w:rPr>
-        <w:t>and they</w:t>
-      </w:r>
-      <w:r>
-        <w:rPr>
-          <w:rFonts w:eastAsia="Times New Roman" w:cstheme="minorHAnsi"/>
-          <w:color w:val="000000"/>
-          <w:lang w:eastAsia="ca-ES"/>
-        </w:rPr>
-        <w:t xml:space="preserve"> </w:t>
-      </w:r>
-      <w:r>
-        <w:rPr>
-          <w:rFonts w:eastAsia="Times New Roman" w:cstheme="minorHAnsi"/>
-          <w:color w:val="000000"/>
-          <w:lang w:eastAsia="ca-ES"/>
-        </w:rPr>
-        <w:t>differ</w:t>
-      </w:r>
-      <w:r>
-        <w:rPr>
-          <w:rFonts w:eastAsia="Times New Roman" w:cstheme="minorHAnsi"/>
-          <w:color w:val="000000"/>
-          <w:lang w:eastAsia="ca-ES"/>
-        </w:rPr>
-        <w:t xml:space="preserve"> between incubators</w:t>
-      </w:r>
-      <w:r>
-        <w:rPr>
-          <w:rFonts w:eastAsia="Times New Roman" w:cstheme="minorHAnsi"/>
-          <w:color w:val="000000"/>
-          <w:lang w:eastAsia="ca-ES"/>
-        </w:rPr>
-        <w:t>;</w:t>
-      </w:r>
-      <w:r>
-        <w:rPr>
-          <w:rFonts w:eastAsia="Times New Roman" w:cstheme="minorHAnsi"/>
-          <w:color w:val="000000"/>
-          <w:lang w:eastAsia="ca-ES"/>
-        </w:rPr>
-        <w:t xml:space="preserve"> </w:t>
-      </w:r>
-      <w:r>
-        <w:rPr>
-          <w:rFonts w:eastAsia="Times New Roman" w:cstheme="minorHAnsi"/>
-          <w:color w:val="000000"/>
-          <w:lang w:eastAsia="ca-ES"/>
-        </w:rPr>
-        <w:t>w</w:t>
-      </w:r>
-      <w:r>
-        <w:rPr>
-          <w:rFonts w:eastAsia="Times New Roman" w:cstheme="minorHAnsi"/>
-          <w:color w:val="000000"/>
-          <w:lang w:eastAsia="ca-ES"/>
-        </w:rPr>
-        <w:t xml:space="preserve">inter germination </w:t>
-      </w:r>
-      <w:r>
-        <w:rPr>
-          <w:rFonts w:eastAsia="Times New Roman" w:cstheme="minorHAnsi"/>
-          <w:color w:val="000000"/>
-          <w:lang w:eastAsia="ca-ES"/>
-        </w:rPr>
-        <w:t xml:space="preserve">period </w:t>
-      </w:r>
-      <w:r>
-        <w:rPr>
-          <w:rFonts w:eastAsia="Times New Roman" w:cstheme="minorHAnsi"/>
-          <w:color w:val="000000"/>
-          <w:lang w:eastAsia="ca-ES"/>
-        </w:rPr>
-        <w:t xml:space="preserve">covers </w:t>
-      </w:r>
-      <w:r>
-        <w:rPr>
-          <w:rFonts w:eastAsia="Times New Roman" w:cstheme="minorHAnsi"/>
-          <w:color w:val="000000"/>
-          <w:lang w:eastAsia="ca-ES"/>
-        </w:rPr>
-        <w:t xml:space="preserve">from </w:t>
-      </w:r>
-      <w:r>
-        <w:rPr>
-          <w:rFonts w:eastAsia="Times New Roman" w:cstheme="minorHAnsi"/>
-          <w:color w:val="000000"/>
-          <w:lang w:eastAsia="ca-ES"/>
-        </w:rPr>
         <w:t xml:space="preserve">the </w:t>
       </w:r>
       <w:r>
@@ -12973,7 +12787,6 @@
               <w:jc w:val="both"/>
             </w:pPr>
             <w:r>
-              <w:lastRenderedPageBreak/>
               <w:t>Environmental heat sum (EHS)</w:t>
             </w:r>
           </w:p>
@@ -12987,7 +12800,11 @@
               <w:jc w:val="both"/>
             </w:pPr>
             <w:r>
-              <w:t>Sum of degrees (T mean) needed to reach T50. Species under 50% germination were excluded from analysis (N = 68 seed lots).</w:t>
+              <w:t xml:space="preserve">Sum of degrees (T mean) needed to reach T50. Species under 50% </w:t>
+            </w:r>
+            <w:r>
+              <w:lastRenderedPageBreak/>
+              <w:t>germination were excluded from analysis (N = 68 seed lots).</w:t>
             </w:r>
           </w:p>
         </w:tc>
@@ -13000,7 +12817,12 @@
               <w:jc w:val="both"/>
             </w:pPr>
             <w:r>
-              <w:t>Physiological threshold to accumulate heat before germination. A species and individual trait, it should be independent of the incubator.</w:t>
+              <w:lastRenderedPageBreak/>
+              <w:t xml:space="preserve">Physiological threshold to accumulate heat before germination. A species and </w:t>
+            </w:r>
+            <w:r>
+              <w:lastRenderedPageBreak/>
+              <w:t>individual trait, it should be independent of the incubator.</w:t>
             </w:r>
           </w:p>
         </w:tc>
@@ -14158,111 +13980,111 @@
           <w:color w:val="000000"/>
           <w:lang w:eastAsia="ca-ES"/>
         </w:rPr>
+        <w:t>explanatory variables (</w:t>
+      </w:r>
+      <w:r>
+        <w:rPr>
+          <w:rFonts w:eastAsia="Times New Roman" w:cstheme="minorHAnsi"/>
+          <w:color w:val="000000"/>
+          <w:lang w:eastAsia="ca-ES"/>
+        </w:rPr>
+        <w:t>fixed factors</w:t>
+      </w:r>
+      <w:r>
+        <w:rPr>
+          <w:rFonts w:eastAsia="Times New Roman" w:cstheme="minorHAnsi"/>
+          <w:color w:val="000000"/>
+          <w:lang w:eastAsia="ca-ES"/>
+        </w:rPr>
+        <w:t>)</w:t>
+      </w:r>
+      <w:r>
+        <w:rPr>
+          <w:rFonts w:eastAsia="Times New Roman" w:cstheme="minorHAnsi"/>
+          <w:color w:val="000000"/>
+          <w:lang w:eastAsia="ca-ES"/>
+        </w:rPr>
+        <w:t xml:space="preserve"> paying special attention to their interaction</w:t>
+      </w:r>
+      <w:r>
+        <w:rPr>
+          <w:rFonts w:eastAsia="Times New Roman" w:cstheme="minorHAnsi"/>
+          <w:color w:val="000000"/>
+          <w:lang w:eastAsia="ca-ES"/>
+        </w:rPr>
+        <w:t>. R</w:t>
+      </w:r>
+      <w:r>
+        <w:rPr>
+          <w:rFonts w:eastAsia="Times New Roman" w:cstheme="minorHAnsi"/>
+          <w:color w:val="000000"/>
+          <w:lang w:eastAsia="ca-ES"/>
+        </w:rPr>
+        <w:t xml:space="preserve">andom factors remained the same </w:t>
+      </w:r>
+      <w:r>
+        <w:rPr>
+          <w:rFonts w:eastAsia="Times New Roman" w:cstheme="minorHAnsi"/>
+          <w:color w:val="000000"/>
+          <w:lang w:eastAsia="ca-ES"/>
+        </w:rPr>
+        <w:t xml:space="preserve">as the first model (germination </w:t>
+      </w:r>
+      <w:r>
+        <w:rPr>
+          <w:rFonts w:eastAsia="Times New Roman" w:cstheme="minorHAnsi"/>
+          <w:color w:val="000000"/>
+          <w:lang w:eastAsia="ca-ES"/>
+        </w:rPr>
+        <w:t>trait</w:t>
+      </w:r>
+      <w:r>
+        <w:rPr>
+          <w:rFonts w:eastAsia="Times New Roman" w:cstheme="minorHAnsi"/>
+          <w:color w:val="000000"/>
+          <w:lang w:eastAsia="ca-ES"/>
+        </w:rPr>
+        <w:t xml:space="preserve"> ~ incubator * </w:t>
+      </w:r>
+      <w:r>
+        <w:rPr>
+          <w:rFonts w:eastAsia="Times New Roman" w:cstheme="minorHAnsi"/>
+          <w:color w:val="000000"/>
+          <w:lang w:eastAsia="ca-ES"/>
+        </w:rPr>
+        <w:t>system</w:t>
+      </w:r>
+      <w:r>
+        <w:rPr>
+          <w:rFonts w:eastAsia="Times New Roman" w:cstheme="minorHAnsi"/>
+          <w:color w:val="000000"/>
+          <w:lang w:eastAsia="ca-ES"/>
+        </w:rPr>
+        <w:t>)</w:t>
+      </w:r>
+      <w:r>
+        <w:rPr>
+          <w:rFonts w:eastAsia="Times New Roman" w:cstheme="minorHAnsi"/>
+          <w:color w:val="000000"/>
+          <w:lang w:eastAsia="ca-ES"/>
+        </w:rPr>
+        <w:t xml:space="preserve">. </w:t>
+      </w:r>
+      <w:r>
+        <w:rPr>
+          <w:rFonts w:eastAsia="Times New Roman" w:cstheme="minorHAnsi"/>
+          <w:color w:val="000000"/>
+          <w:lang w:eastAsia="ca-ES"/>
+        </w:rPr>
+        <w:t xml:space="preserve">Phylogeny </w:t>
+      </w:r>
+      <w:r>
+        <w:rPr>
+          <w:rFonts w:eastAsia="Times New Roman" w:cstheme="minorHAnsi"/>
+          <w:color w:val="000000"/>
+          <w:lang w:eastAsia="ca-ES"/>
+        </w:rPr>
         <w:lastRenderedPageBreak/>
-        <w:t>explanatory variables (</w:t>
-      </w:r>
-      <w:r>
-        <w:rPr>
-          <w:rFonts w:eastAsia="Times New Roman" w:cstheme="minorHAnsi"/>
-          <w:color w:val="000000"/>
-          <w:lang w:eastAsia="ca-ES"/>
-        </w:rPr>
-        <w:t>fixed factors</w:t>
-      </w:r>
-      <w:r>
-        <w:rPr>
-          <w:rFonts w:eastAsia="Times New Roman" w:cstheme="minorHAnsi"/>
-          <w:color w:val="000000"/>
-          <w:lang w:eastAsia="ca-ES"/>
-        </w:rPr>
-        <w:t>)</w:t>
-      </w:r>
-      <w:r>
-        <w:rPr>
-          <w:rFonts w:eastAsia="Times New Roman" w:cstheme="minorHAnsi"/>
-          <w:color w:val="000000"/>
-          <w:lang w:eastAsia="ca-ES"/>
-        </w:rPr>
-        <w:t xml:space="preserve"> paying special attention to their interaction</w:t>
-      </w:r>
-      <w:r>
-        <w:rPr>
-          <w:rFonts w:eastAsia="Times New Roman" w:cstheme="minorHAnsi"/>
-          <w:color w:val="000000"/>
-          <w:lang w:eastAsia="ca-ES"/>
-        </w:rPr>
-        <w:t>. R</w:t>
-      </w:r>
-      <w:r>
-        <w:rPr>
-          <w:rFonts w:eastAsia="Times New Roman" w:cstheme="minorHAnsi"/>
-          <w:color w:val="000000"/>
-          <w:lang w:eastAsia="ca-ES"/>
-        </w:rPr>
-        <w:t xml:space="preserve">andom factors remained the same </w:t>
-      </w:r>
-      <w:r>
-        <w:rPr>
-          <w:rFonts w:eastAsia="Times New Roman" w:cstheme="minorHAnsi"/>
-          <w:color w:val="000000"/>
-          <w:lang w:eastAsia="ca-ES"/>
-        </w:rPr>
-        <w:t xml:space="preserve">as the first model (germination </w:t>
-      </w:r>
-      <w:r>
-        <w:rPr>
-          <w:rFonts w:eastAsia="Times New Roman" w:cstheme="minorHAnsi"/>
-          <w:color w:val="000000"/>
-          <w:lang w:eastAsia="ca-ES"/>
-        </w:rPr>
-        <w:t>trait</w:t>
-      </w:r>
-      <w:r>
-        <w:rPr>
-          <w:rFonts w:eastAsia="Times New Roman" w:cstheme="minorHAnsi"/>
-          <w:color w:val="000000"/>
-          <w:lang w:eastAsia="ca-ES"/>
-        </w:rPr>
-        <w:t xml:space="preserve"> ~ incubator * </w:t>
-      </w:r>
-      <w:r>
-        <w:rPr>
-          <w:rFonts w:eastAsia="Times New Roman" w:cstheme="minorHAnsi"/>
-          <w:color w:val="000000"/>
-          <w:lang w:eastAsia="ca-ES"/>
-        </w:rPr>
-        <w:t>system</w:t>
-      </w:r>
-      <w:r>
-        <w:rPr>
-          <w:rFonts w:eastAsia="Times New Roman" w:cstheme="minorHAnsi"/>
-          <w:color w:val="000000"/>
-          <w:lang w:eastAsia="ca-ES"/>
-        </w:rPr>
-        <w:t>)</w:t>
-      </w:r>
-      <w:r>
-        <w:rPr>
-          <w:rFonts w:eastAsia="Times New Roman" w:cstheme="minorHAnsi"/>
-          <w:color w:val="000000"/>
-          <w:lang w:eastAsia="ca-ES"/>
-        </w:rPr>
-        <w:t xml:space="preserve">. </w:t>
-      </w:r>
-      <w:r>
-        <w:rPr>
-          <w:rFonts w:eastAsia="Times New Roman" w:cstheme="minorHAnsi"/>
-          <w:color w:val="000000"/>
-          <w:lang w:eastAsia="ca-ES"/>
-        </w:rPr>
-        <w:t xml:space="preserve">Phylogeny </w:t>
-      </w:r>
-      <w:r>
-        <w:rPr>
-          <w:rFonts w:eastAsia="Times New Roman" w:cstheme="minorHAnsi"/>
-          <w:color w:val="000000"/>
-          <w:lang w:eastAsia="ca-ES"/>
-        </w:rPr>
         <w:t>was included using a reconstructed tree for the 54 species</w:t>
       </w:r>
       <w:r>
@@ -15251,7 +15073,14 @@
           <w:b/>
           <w:bCs/>
         </w:rPr>
-        <w:t>S3</w:t>
+        <w:t>S</w:t>
+      </w:r>
+      <w:r>
+        <w:rPr>
+          <w:b/>
+          <w:bCs/>
+        </w:rPr>
+        <w:t>1</w:t>
       </w:r>
       <w:r>
         <w:t>.</w:t>
@@ -16163,34 +15992,19 @@
         <w:t>s</w:t>
       </w:r>
       <w:r>
-        <w:t xml:space="preserve"> (detailed </w:t>
-      </w:r>
-      <w:r>
-        <w:t xml:space="preserve">germination trait values per species </w:t>
+        <w:t xml:space="preserve"> </w:t>
+      </w:r>
+      <w:r>
+        <w:t xml:space="preserve">(detailed </w:t>
+      </w:r>
+      <w:r>
+        <w:t xml:space="preserve">model results for each trait considering the systems separately </w:t>
       </w:r>
       <w:r>
         <w:t xml:space="preserve">are shown </w:t>
       </w:r>
       <w:r>
-        <w:t>in</w:t>
-      </w:r>
-      <w:r>
-        <w:t xml:space="preserve"> </w:t>
-      </w:r>
-      <w:r>
-        <w:t>supporting information</w:t>
-      </w:r>
-      <w:r>
-        <w:t xml:space="preserve"> </w:t>
-      </w:r>
-      <w:r>
-        <w:t>T</w:t>
-      </w:r>
-      <w:r>
-        <w:t>able</w:t>
-      </w:r>
-      <w:r>
-        <w:t xml:space="preserve"> </w:t>
+        <w:t xml:space="preserve">in supporting information Table </w:t>
       </w:r>
       <w:r>
         <w:rPr>
@@ -16204,25 +16018,16 @@
           <w:b/>
           <w:bCs/>
         </w:rPr>
-        <w:t>3</w:t>
-      </w:r>
-      <w:r>
-        <w:t>)</w:t>
-      </w:r>
-      <w:r>
-        <w:t>.</w:t>
-      </w:r>
-      <w:r>
-        <w:rPr>
-          <w:noProof/>
-        </w:rPr>
-        <w:t xml:space="preserve"> </w:t>
-      </w:r>
-      <w:r>
-        <w:rPr>
-          <w:noProof/>
-        </w:rPr>
-        <w:t xml:space="preserve"> </w:t>
+        <w:t>2</w:t>
+      </w:r>
+      <w:r>
+        <w:t>).</w:t>
+      </w:r>
+      <w:r>
+        <w:rPr>
+          <w:noProof/>
+        </w:rPr>
+        <w:t xml:space="preserve">  </w:t>
       </w:r>
     </w:p>
     <w:p>
@@ -16247,34 +16052,22 @@
         <w:t>in most cases</w:t>
       </w:r>
       <w:r>
-        <w:t xml:space="preserve"> (details of incubator*system model </w:t>
+        <w:t xml:space="preserve"> </w:t>
+      </w:r>
+      <w:r>
+        <w:t xml:space="preserve">(details of incubator*system model </w:t>
       </w:r>
       <w:r>
         <w:t xml:space="preserve">size effects </w:t>
       </w:r>
       <w:r>
-        <w:t xml:space="preserve">in </w:t>
-      </w:r>
-      <w:r>
-        <w:t xml:space="preserve">supporting information </w:t>
+        <w:t xml:space="preserve">in supporting information </w:t>
       </w:r>
       <w:r>
         <w:rPr>
           <w:bCs/>
         </w:rPr>
-        <w:t>Fig</w:t>
-      </w:r>
-      <w:r>
-        <w:rPr>
-          <w:bCs/>
-        </w:rPr>
-        <w:t>.</w:t>
-      </w:r>
-      <w:r>
-        <w:rPr>
-          <w:bCs/>
-        </w:rPr>
-        <w:t xml:space="preserve"> </w:t>
+        <w:t xml:space="preserve">Table </w:t>
       </w:r>
       <w:r>
         <w:rPr>
@@ -17497,7 +17290,6 @@
         </w:rPr>
         <w:t>(</w:t>
       </w:r>
-      <w:proofErr w:type="spellStart"/>
       <w:r>
         <w:rPr>
           <w:rFonts w:cstheme="minorHAnsi"/>
@@ -17521,15 +17313,7 @@
           <w:rFonts w:cstheme="minorHAnsi"/>
           <w:noProof/>
         </w:rPr>
-        <w:t>Rosbakh</w:t>
-      </w:r>
-      <w:proofErr w:type="spellEnd"/>
-      <w:r>
-        <w:rPr>
-          <w:rFonts w:cstheme="minorHAnsi"/>
-          <w:noProof/>
-        </w:rPr>
-        <w:t xml:space="preserve"> </w:t>
+        <w:t xml:space="preserve">Rosbakh </w:t>
       </w:r>
       <w:r>
         <w:rPr>
@@ -23957,7 +23741,15 @@
           <w:rFonts w:ascii="Calibri" w:hAnsi="Calibri" w:cs="Calibri"/>
           <w:noProof/>
         </w:rPr>
-        <w:t xml:space="preserve"> (2003) ‘Snow Removal and Ambient Air Temperature Effects of Forest Soil Temperatures in Northern Vermont’, </w:t>
+        <w:t xml:space="preserve"> (2003) ‘Snow Removal and Ambient Air Temperature Effects of Forest </w:t>
+      </w:r>
+      <w:r>
+        <w:rPr>
+          <w:rFonts w:ascii="Calibri" w:hAnsi="Calibri" w:cs="Calibri"/>
+          <w:noProof/>
+        </w:rPr>
+        <w:lastRenderedPageBreak/>
+        <w:t xml:space="preserve">Soil Temperatures in Northern Vermont’, </w:t>
       </w:r>
       <w:r>
         <w:rPr>
@@ -24188,6 +23980,7 @@
         <w:rPr>
           <w:rFonts w:ascii="Calibri" w:hAnsi="Calibri" w:cs="Calibri"/>
           <w:noProof/>
+          <w:lang w:val="es-ES"/>
         </w:rPr>
         <w:t xml:space="preserve">Fernández-Pascual, E. </w:t>
       </w:r>
@@ -24197,6 +23990,7 @@
           <w:i/>
           <w:iCs/>
           <w:noProof/>
+          <w:lang w:val="es-ES"/>
         </w:rPr>
         <w:t>et al.</w:t>
       </w:r>
@@ -24204,8 +23998,16 @@
         <w:rPr>
           <w:rFonts w:ascii="Calibri" w:hAnsi="Calibri" w:cs="Calibri"/>
           <w:noProof/>
-        </w:rPr>
-        <w:t xml:space="preserve"> (2017) ‘Comparative seed germination traits in alpine and subalpine grasslands: higher elevations are associated with warmer germination temperatures’, </w:t>
+          <w:lang w:val="es-ES"/>
+        </w:rPr>
+        <w:t xml:space="preserve"> </w:t>
+      </w:r>
+      <w:r>
+        <w:rPr>
+          <w:rFonts w:ascii="Calibri" w:hAnsi="Calibri" w:cs="Calibri"/>
+          <w:noProof/>
+        </w:rPr>
+        <w:t xml:space="preserve">(2017) ‘Comparative seed germination traits in alpine and subalpine grasslands: higher elevations are associated with warmer germination temperatures’, </w:t>
       </w:r>
       <w:r>
         <w:rPr>
@@ -24240,6 +24042,7 @@
         <w:rPr>
           <w:rFonts w:ascii="Calibri" w:hAnsi="Calibri" w:cs="Calibri"/>
           <w:noProof/>
+          <w:lang w:val="es-ES"/>
         </w:rPr>
         <w:t xml:space="preserve">Fernández-Pascual, E. </w:t>
       </w:r>
@@ -24249,6 +24052,7 @@
           <w:i/>
           <w:iCs/>
           <w:noProof/>
+          <w:lang w:val="es-ES"/>
         </w:rPr>
         <w:t>et al.</w:t>
       </w:r>
@@ -24256,8 +24060,16 @@
         <w:rPr>
           <w:rFonts w:ascii="Calibri" w:hAnsi="Calibri" w:cs="Calibri"/>
           <w:noProof/>
-        </w:rPr>
-        <w:t xml:space="preserve"> (2021) ‘The seed germination spectrum of alpine plants: a global meta-analysis’, </w:t>
+          <w:lang w:val="es-ES"/>
+        </w:rPr>
+        <w:t xml:space="preserve"> </w:t>
+      </w:r>
+      <w:r>
+        <w:rPr>
+          <w:rFonts w:ascii="Calibri" w:hAnsi="Calibri" w:cs="Calibri"/>
+          <w:noProof/>
+        </w:rPr>
+        <w:t xml:space="preserve">(2021) ‘The seed germination spectrum of alpine plants: a global meta-analysis’, </w:t>
       </w:r>
       <w:r>
         <w:rPr>
@@ -24396,6 +24208,7 @@
         <w:rPr>
           <w:rFonts w:ascii="Calibri" w:hAnsi="Calibri" w:cs="Calibri"/>
           <w:noProof/>
+          <w:lang w:val="es-ES"/>
         </w:rPr>
         <w:t xml:space="preserve">Giménez-Benavides, L. </w:t>
       </w:r>
@@ -24405,6 +24218,7 @@
           <w:i/>
           <w:iCs/>
           <w:noProof/>
+          <w:lang w:val="es-ES"/>
         </w:rPr>
         <w:t>et al.</w:t>
       </w:r>
@@ -24412,8 +24226,16 @@
         <w:rPr>
           <w:rFonts w:ascii="Calibri" w:hAnsi="Calibri" w:cs="Calibri"/>
           <w:noProof/>
-        </w:rPr>
-        <w:t xml:space="preserve"> (2018) ‘How does climate change affect regeneration of Mediterranean high-mountain plants? An integration and synthesis of current knowledge’, </w:t>
+          <w:lang w:val="es-ES"/>
+        </w:rPr>
+        <w:t xml:space="preserve"> </w:t>
+      </w:r>
+      <w:r>
+        <w:rPr>
+          <w:rFonts w:ascii="Calibri" w:hAnsi="Calibri" w:cs="Calibri"/>
+          <w:noProof/>
+        </w:rPr>
+        <w:t xml:space="preserve">(2018) ‘How does climate change affect regeneration of Mediterranean high-mountain plants? An integration and synthesis of current knowledge’, </w:t>
       </w:r>
       <w:r>
         <w:rPr>
@@ -24458,6 +24280,7 @@
           <w:iCs/>
           <w:noProof/>
         </w:rPr>
+        <w:lastRenderedPageBreak/>
         <w:t>Ecological Research</w:t>
       </w:r>
       <w:r>
@@ -24732,6 +24555,7 @@
         <w:rPr>
           <w:rFonts w:ascii="Calibri" w:hAnsi="Calibri" w:cs="Calibri"/>
           <w:noProof/>
+          <w:lang w:val="es-ES"/>
         </w:rPr>
         <w:t xml:space="preserve">Hoyle, G. L. </w:t>
       </w:r>
@@ -24741,6 +24565,7 @@
           <w:i/>
           <w:iCs/>
           <w:noProof/>
+          <w:lang w:val="es-ES"/>
         </w:rPr>
         <w:t>et al.</w:t>
       </w:r>
@@ -24748,8 +24573,16 @@
         <w:rPr>
           <w:rFonts w:ascii="Calibri" w:hAnsi="Calibri" w:cs="Calibri"/>
           <w:noProof/>
-        </w:rPr>
-        <w:t xml:space="preserve"> (2015) ‘Seed germination strategies: An evolutionary trajectory independent of vegetative functional traits’, </w:t>
+          <w:lang w:val="es-ES"/>
+        </w:rPr>
+        <w:t xml:space="preserve"> </w:t>
+      </w:r>
+      <w:r>
+        <w:rPr>
+          <w:rFonts w:ascii="Calibri" w:hAnsi="Calibri" w:cs="Calibri"/>
+          <w:noProof/>
+        </w:rPr>
+        <w:t xml:space="preserve">(2015) ‘Seed germination strategies: An evolutionary trajectory independent of vegetative functional traits’, </w:t>
       </w:r>
       <w:r>
         <w:rPr>
@@ -24836,6 +24669,7 @@
         <w:rPr>
           <w:rFonts w:ascii="Calibri" w:hAnsi="Calibri" w:cs="Calibri"/>
           <w:noProof/>
+          <w:lang w:val="es-ES"/>
         </w:rPr>
         <w:t xml:space="preserve">Jiménez-Alfaro, B. </w:t>
       </w:r>
@@ -24845,6 +24679,7 @@
           <w:i/>
           <w:iCs/>
           <w:noProof/>
+          <w:lang w:val="es-ES"/>
         </w:rPr>
         <w:t>et al.</w:t>
       </w:r>
@@ -24852,8 +24687,16 @@
         <w:rPr>
           <w:rFonts w:ascii="Calibri" w:hAnsi="Calibri" w:cs="Calibri"/>
           <w:noProof/>
-        </w:rPr>
-        <w:t xml:space="preserve"> (2021) ‘Checklist of the vascular plants of the Cantabrian Mountains’, </w:t>
+          <w:lang w:val="es-ES"/>
+        </w:rPr>
+        <w:t xml:space="preserve"> </w:t>
+      </w:r>
+      <w:r>
+        <w:rPr>
+          <w:rFonts w:ascii="Calibri" w:hAnsi="Calibri" w:cs="Calibri"/>
+          <w:noProof/>
+        </w:rPr>
+        <w:t xml:space="preserve">(2021) ‘Checklist of the vascular plants of the Cantabrian Mountains’, </w:t>
       </w:r>
       <w:r>
         <w:rPr>
@@ -24888,6 +24731,7 @@
         <w:rPr>
           <w:rFonts w:ascii="Calibri" w:hAnsi="Calibri" w:cs="Calibri"/>
           <w:noProof/>
+          <w:lang w:val="es-ES"/>
         </w:rPr>
         <w:t xml:space="preserve">Jiménez-Alfaro, B. </w:t>
       </w:r>
@@ -24897,6 +24741,7 @@
           <w:i/>
           <w:iCs/>
           <w:noProof/>
+          <w:lang w:val="es-ES"/>
         </w:rPr>
         <w:t>et al.</w:t>
       </w:r>
@@ -24904,8 +24749,16 @@
         <w:rPr>
           <w:rFonts w:ascii="Calibri" w:hAnsi="Calibri" w:cs="Calibri"/>
           <w:noProof/>
-        </w:rPr>
-        <w:t xml:space="preserve"> (2024) ‘Journal of Vegetation Science Spatiotemporal patterns of microclimatic buffering in relict alpine communities’, </w:t>
+          <w:lang w:val="es-ES"/>
+        </w:rPr>
+        <w:t xml:space="preserve"> </w:t>
+      </w:r>
+      <w:r>
+        <w:rPr>
+          <w:rFonts w:ascii="Calibri" w:hAnsi="Calibri" w:cs="Calibri"/>
+          <w:noProof/>
+        </w:rPr>
+        <w:t xml:space="preserve">(2024) ‘Journal of Vegetation Science Spatiotemporal patterns of microclimatic buffering in relict alpine communities’, </w:t>
       </w:r>
       <w:r>
         <w:rPr>
@@ -24977,6 +24830,7 @@
           <w:rFonts w:ascii="Calibri" w:hAnsi="Calibri" w:cs="Calibri"/>
           <w:noProof/>
         </w:rPr>
+        <w:lastRenderedPageBreak/>
         <w:t xml:space="preserve">Karger, D. N. </w:t>
       </w:r>
       <w:r>
@@ -25573,6 +25427,7 @@
           <w:rFonts w:ascii="Calibri" w:hAnsi="Calibri" w:cs="Calibri"/>
           <w:noProof/>
         </w:rPr>
+        <w:lastRenderedPageBreak/>
         <w:t xml:space="preserve">Rosbakh, S. </w:t>
       </w:r>
       <w:r>
@@ -25997,7 +25852,15 @@
           <w:rFonts w:ascii="Calibri" w:hAnsi="Calibri" w:cs="Calibri"/>
           <w:noProof/>
         </w:rPr>
-        <w:t xml:space="preserve">Simons, A. M. (2011) ‘Modes of response to environmental change and the elusive empirical evidence for bet hedging’, </w:t>
+        <w:t xml:space="preserve">Simons, A. M. (2011) ‘Modes of response to environmental change and the elusive empirical </w:t>
+      </w:r>
+      <w:r>
+        <w:rPr>
+          <w:rFonts w:ascii="Calibri" w:hAnsi="Calibri" w:cs="Calibri"/>
+          <w:noProof/>
+        </w:rPr>
+        <w:lastRenderedPageBreak/>
+        <w:t xml:space="preserve">evidence for bet hedging’, </w:t>
       </w:r>
       <w:r>
         <w:rPr>
@@ -26068,6 +25931,7 @@
         <w:rPr>
           <w:rFonts w:ascii="Calibri" w:hAnsi="Calibri" w:cs="Calibri"/>
           <w:noProof/>
+          <w:lang w:val="es-ES"/>
         </w:rPr>
         <w:t xml:space="preserve">Tudela-Isanta, M., Fernández-Pascual, E., </w:t>
       </w:r>
@@ -26077,6 +25941,7 @@
           <w:i/>
           <w:iCs/>
           <w:noProof/>
+          <w:lang w:val="es-ES"/>
         </w:rPr>
         <w:t>et al.</w:t>
       </w:r>
@@ -26084,8 +25949,16 @@
         <w:rPr>
           <w:rFonts w:ascii="Calibri" w:hAnsi="Calibri" w:cs="Calibri"/>
           <w:noProof/>
-        </w:rPr>
-        <w:t xml:space="preserve"> (2018) ‘Habitat-related seed germination traits in alpine habitats’, </w:t>
+          <w:lang w:val="es-ES"/>
+        </w:rPr>
+        <w:t xml:space="preserve"> </w:t>
+      </w:r>
+      <w:r>
+        <w:rPr>
+          <w:rFonts w:ascii="Calibri" w:hAnsi="Calibri" w:cs="Calibri"/>
+          <w:noProof/>
+        </w:rPr>
+        <w:t xml:space="preserve">(2018) ‘Habitat-related seed germination traits in alpine habitats’, </w:t>
       </w:r>
       <w:r>
         <w:rPr>
@@ -26120,6 +25993,7 @@
         <w:rPr>
           <w:rFonts w:ascii="Calibri" w:hAnsi="Calibri" w:cs="Calibri"/>
           <w:noProof/>
+          <w:lang w:val="es-ES"/>
         </w:rPr>
         <w:t xml:space="preserve">Tudela-Isanta, M., Ladouceur, E., </w:t>
       </w:r>
@@ -26129,6 +26003,7 @@
           <w:i/>
           <w:iCs/>
           <w:noProof/>
+          <w:lang w:val="es-ES"/>
         </w:rPr>
         <w:t>et al.</w:t>
       </w:r>
@@ -26136,8 +26011,16 @@
         <w:rPr>
           <w:rFonts w:ascii="Calibri" w:hAnsi="Calibri" w:cs="Calibri"/>
           <w:noProof/>
-        </w:rPr>
-        <w:t xml:space="preserve"> (2018) ‘The seed germination niche limits the distribution of some plant species in calcareous or siliceous alpine bedrocks’, </w:t>
+          <w:lang w:val="es-ES"/>
+        </w:rPr>
+        <w:t xml:space="preserve"> </w:t>
+      </w:r>
+      <w:r>
+        <w:rPr>
+          <w:rFonts w:ascii="Calibri" w:hAnsi="Calibri" w:cs="Calibri"/>
+          <w:noProof/>
+        </w:rPr>
+        <w:t xml:space="preserve">(2018) ‘The seed germination niche limits the distribution of some plant species in calcareous or siliceous alpine bedrocks’, </w:t>
       </w:r>
       <w:r>
         <w:rPr>

</xml_diff>